<commit_message>
2022/10/24 Requirement_doc Data [1]
</commit_message>
<xml_diff>
--- a/요구사항분석서/Requirement_doc_2.0.docx
+++ b/요구사항분석서/Requirement_doc_2.0.docx
@@ -481,7 +481,20 @@
           <w:highlight w:val="yellow"/>
           <w:rFonts w:ascii="나눔고딕" w:eastAsia="나눔고딕" w:hAnsi="나눔고딕" w:cs="나눔고딕"/>
         </w:rPr>
-        <w:t xml:space="preserve">Ver 2.0</w:t>
+        <w:t xml:space="preserve">Ver 2.</w:t>
+      </w:r>
+      <w:r>
+        <w:rPr>
+          <w:b w:val="0"/>
+          <w:color w:val="auto"/>
+          <w:sz w:val="28"/>
+          <w:szCs w:val="28"/>
+          <w:shd w:val="clear" w:color="auto" w:fill="auto"/>
+          <w:highlight w:val="yellow"/>
+          <w:rFonts w:ascii="나눔고딕" w:eastAsia="나눔고딕" w:hAnsi="나눔고딕" w:cs="나눔고딕"/>
+          <w:lang w:eastAsia="ko-KR"/>
+        </w:rPr>
+        <w:t>1</w:t>
       </w:r>
     </w:p>
     <w:p>
@@ -3580,6 +3593,192 @@
           </w:p>
         </w:tc>
       </w:tr>
+      <w:tr>
+        <w:trPr/>
+        <w:tc>
+          <w:tcPr>
+            <w:tcW w:type="dxa" w:w="1966"/>
+            <w:tcMar>
+              <w:left w:w="108" w:type="dxa"/>
+              <w:right w:w="108" w:type="dxa"/>
+            </w:tcMar>
+            <w:vAlign w:val="top"/>
+            <w:tcBorders>
+              <w:bottom w:val="single" w:color="000000" w:sz="6"/>
+              <w:left w:val="single" w:color="000000" w:sz="6"/>
+              <w:right w:val="single" w:color="000000" w:sz="6"/>
+              <w:top w:val="single" w:color="000000" w:sz="6"/>
+            </w:tcBorders>
+          </w:tcPr>
+          <w:p>
+            <w:pPr>
+              <w:jc w:val="center"/>
+              <w:overflowPunct w:val="0"/>
+              <w:spacing w:lineRule="auto" w:line="240" w:after="160"/>
+              <w:rPr>
+                <w:b w:val="0"/>
+                <w:color w:val="auto"/>
+                <w:sz w:val="20"/>
+                <w:szCs w:val="20"/>
+                <w:shd w:val="clear" w:color="auto" w:fill="auto"/>
+                <w:rFonts w:ascii="맑은 고딕" w:eastAsia="맑은 고딕" w:hAnsi="맑은 고딕" w:cs="맑은 고딕"/>
+              </w:rPr>
+              <w:wordWrap w:val="0"/>
+              <w:widowControl w:val="0"/>
+              <w:autoSpaceDE w:val="0"/>
+              <w:autoSpaceDN w:val="0"/>
+            </w:pPr>
+            <w:r>
+              <w:rPr>
+                <w:b w:val="0"/>
+                <w:color w:val="auto"/>
+                <w:sz w:val="20"/>
+                <w:szCs w:val="20"/>
+                <w:shd w:val="clear" w:color="auto" w:fill="auto"/>
+                <w:rFonts w:ascii="맑은 고딕" w:eastAsia="맑은 고딕" w:hAnsi="맑은 고딕" w:cs="맑은 고딕"/>
+              </w:rPr>
+              <w:t>2.1</w:t>
+            </w:r>
+          </w:p>
+        </w:tc>
+        <w:tc>
+          <w:tcPr>
+            <w:tcW w:type="dxa" w:w="1930"/>
+            <w:tcMar>
+              <w:left w:w="108" w:type="dxa"/>
+              <w:right w:w="108" w:type="dxa"/>
+            </w:tcMar>
+            <w:vAlign w:val="top"/>
+            <w:tcBorders>
+              <w:bottom w:val="single" w:color="000000" w:sz="6"/>
+              <w:left w:val="single" w:color="000000" w:sz="6"/>
+              <w:right w:val="single" w:color="000000" w:sz="6"/>
+              <w:top w:val="single" w:color="000000" w:sz="6"/>
+            </w:tcBorders>
+          </w:tcPr>
+          <w:p>
+            <w:pPr>
+              <w:jc w:val="both"/>
+              <w:overflowPunct w:val="0"/>
+              <w:spacing w:lineRule="auto" w:line="240" w:after="160"/>
+              <w:rPr>
+                <w:b w:val="0"/>
+                <w:color w:val="auto"/>
+                <w:sz w:val="20"/>
+                <w:szCs w:val="20"/>
+                <w:shd w:val="clear" w:color="auto" w:fill="auto"/>
+                <w:rFonts w:ascii="맑은 고딕" w:eastAsia="맑은 고딕" w:hAnsi="맑은 고딕" w:cs="맑은 고딕"/>
+              </w:rPr>
+              <w:wordWrap w:val="0"/>
+              <w:widowControl w:val="0"/>
+              <w:autoSpaceDE w:val="0"/>
+              <w:autoSpaceDN w:val="0"/>
+            </w:pPr>
+            <w:r>
+              <w:rPr>
+                <w:b w:val="0"/>
+                <w:color w:val="auto"/>
+                <w:sz w:val="20"/>
+                <w:szCs w:val="20"/>
+                <w:shd w:val="clear" w:color="auto" w:fill="auto"/>
+                <w:rFonts w:ascii="맑은 고딕" w:eastAsia="맑은 고딕" w:hAnsi="맑은 고딕" w:cs="맑은 고딕"/>
+              </w:rPr>
+              <w:t>2922.10.23</w:t>
+            </w:r>
+          </w:p>
+        </w:tc>
+        <w:tc>
+          <w:tcPr>
+            <w:tcW w:type="dxa" w:w="4240"/>
+            <w:tcMar>
+              <w:left w:w="108" w:type="dxa"/>
+              <w:right w:w="108" w:type="dxa"/>
+            </w:tcMar>
+            <w:vAlign w:val="top"/>
+            <w:tcBorders>
+              <w:bottom w:val="single" w:color="000000" w:sz="6"/>
+              <w:left w:val="single" w:color="000000" w:sz="6"/>
+              <w:right w:val="single" w:color="000000" w:sz="6"/>
+              <w:top w:val="single" w:color="000000" w:sz="6"/>
+            </w:tcBorders>
+          </w:tcPr>
+          <w:p>
+            <w:pPr>
+              <w:jc w:val="both"/>
+              <w:overflowPunct w:val="0"/>
+              <w:spacing w:lineRule="auto" w:line="240" w:after="160"/>
+              <w:rPr>
+                <w:b w:val="0"/>
+                <w:color w:val="auto"/>
+                <w:sz w:val="20"/>
+                <w:szCs w:val="20"/>
+                <w:shd w:val="clear" w:color="auto" w:fill="auto"/>
+                <w:rFonts w:ascii="맑은 고딕" w:eastAsia="맑은 고딕" w:hAnsi="맑은 고딕" w:cs="맑은 고딕"/>
+                <w:lang w:eastAsia="ko-KR"/>
+              </w:rPr>
+              <w:wordWrap w:val="0"/>
+              <w:widowControl w:val="0"/>
+              <w:autoSpaceDE w:val="0"/>
+              <w:autoSpaceDN w:val="0"/>
+            </w:pPr>
+            <w:r>
+              <w:rPr>
+                <w:b w:val="0"/>
+                <w:color w:val="auto"/>
+                <w:sz w:val="20"/>
+                <w:szCs w:val="20"/>
+                <w:shd w:val="clear" w:color="auto" w:fill="auto"/>
+                <w:rFonts w:ascii="맑은 고딕" w:eastAsia="맑은 고딕" w:hAnsi="맑은 고딕" w:cs="맑은 고딕"/>
+                <w:lang w:eastAsia="ko-KR"/>
+              </w:rPr>
+              <w:t xml:space="preserve">데이터 명세 리스트 </w:t>
+            </w:r>
+            <w:r>
+              <w:rPr>
+                <w:b w:val="0"/>
+                <w:color w:val="auto"/>
+                <w:sz w:val="20"/>
+                <w:szCs w:val="20"/>
+                <w:shd w:val="clear" w:color="auto" w:fill="auto"/>
+                <w:rFonts w:ascii="맑은 고딕" w:eastAsia="맑은 고딕" w:hAnsi="맑은 고딕" w:cs="맑은 고딕"/>
+                <w:lang w:eastAsia="ko-KR"/>
+              </w:rPr>
+              <w:t>삭제</w:t>
+            </w:r>
+          </w:p>
+          <w:p>
+            <w:pPr>
+              <w:jc w:val="both"/>
+              <w:overflowPunct w:val="0"/>
+              <w:spacing w:lineRule="auto" w:line="240" w:after="160"/>
+              <w:rPr>
+                <w:b w:val="0"/>
+                <w:color w:val="auto"/>
+                <w:sz w:val="20"/>
+                <w:szCs w:val="20"/>
+                <w:shd w:val="clear" w:color="auto" w:fill="auto"/>
+                <w:rFonts w:ascii="맑은 고딕" w:eastAsia="맑은 고딕" w:hAnsi="맑은 고딕" w:cs="맑은 고딕"/>
+              </w:rPr>
+              <w:wordWrap w:val="0"/>
+              <w:widowControl w:val="0"/>
+              <w:autoSpaceDE w:val="0"/>
+              <w:autoSpaceDN w:val="0"/>
+            </w:pPr>
+            <w:r>
+              <w:rPr>
+                <w:b w:val="0"/>
+                <w:color w:val="auto"/>
+                <w:sz w:val="20"/>
+                <w:szCs w:val="20"/>
+                <w:shd w:val="clear" w:color="auto" w:fill="auto"/>
+                <w:rFonts w:ascii="맑은 고딕" w:eastAsia="맑은 고딕" w:hAnsi="맑은 고딕" w:cs="맑은 고딕"/>
+                <w:lang w:eastAsia="ko-KR"/>
+              </w:rPr>
+              <w:t>오타수정</w:t>
+            </w:r>
+          </w:p>
+        </w:tc>
+      </w:tr>
     </w:tbl>
     <w:p>
       <w:pPr>
@@ -7736,7 +7935,7 @@
           <w:rFonts w:ascii="바탕체" w:eastAsia="바탕체" w:hAnsi="바탕체" w:cs="바탕체"/>
           <w:lang w:eastAsia="ko-KR"/>
         </w:rPr>
-        <w:t xml:space="preserve">시민 이용자는 시스템에 회우너가입하여 시스템의 서비스를 누리거나 계정 관리</w:t>
+        <w:t xml:space="preserve">시민 이용자는 시스템에 회</w:t>
       </w:r>
       <w:r>
         <w:rPr>
@@ -7746,7 +7945,7 @@
           <w:rFonts w:ascii="바탕체" w:eastAsia="바탕체" w:hAnsi="바탕체" w:cs="바탕체"/>
           <w:lang w:eastAsia="ko-KR"/>
         </w:rPr>
-        <w:t xml:space="preserve">를 통하여 봉사시간, 포인트, 활동내역 등을 조회하거나 서비스에서 탈퇴할 수 </w:t>
+        <w:t>원</w:t>
       </w:r>
       <w:r>
         <w:rPr>
@@ -7756,7 +7955,27 @@
           <w:rFonts w:ascii="바탕체" w:eastAsia="바탕체" w:hAnsi="바탕체" w:cs="바탕체"/>
           <w:lang w:eastAsia="ko-KR"/>
         </w:rPr>
-        <w:t>있다.</w:t>
+        <w:t xml:space="preserve">가입하여 시스템의 서비스를 누리거나 계정 관리를 </w:t>
+      </w:r>
+      <w:r>
+        <w:rPr>
+          <w:b w:val="0"/>
+          <w:color w:val="000000"/>
+          <w:shd w:val="clear" w:color="auto" w:fill="auto"/>
+          <w:rFonts w:ascii="바탕체" w:eastAsia="바탕체" w:hAnsi="바탕체" w:cs="바탕체"/>
+          <w:lang w:eastAsia="ko-KR"/>
+        </w:rPr>
+        <w:t xml:space="preserve">통하여 봉사시간, 포인트, 활동내역 등을 조회하거나 서비스에서 탈퇴할 수 있</w:t>
+      </w:r>
+      <w:r>
+        <w:rPr>
+          <w:b w:val="0"/>
+          <w:color w:val="000000"/>
+          <w:shd w:val="clear" w:color="auto" w:fill="auto"/>
+          <w:rFonts w:ascii="바탕체" w:eastAsia="바탕체" w:hAnsi="바탕체" w:cs="바탕체"/>
+          <w:lang w:eastAsia="ko-KR"/>
+        </w:rPr>
+        <w:t>다.</w:t>
       </w:r>
     </w:p>
     <w:p>
@@ -8297,7 +8516,7 @@
               <a:graphicData uri="http://schemas.openxmlformats.org/drawingml/2006/picture">
                 <pic:pic xmlns:pic="http://schemas.openxmlformats.org/drawingml/2006/picture">
                   <pic:nvPicPr>
-                    <pic:cNvPr id="1" name="Picture 1" descr="C:/Users/black/AppData/Roaming/PolarisOffice/ETemp/12944_18933976/fImage2645018141.png"/>
+                    <pic:cNvPr id="1" name="Picture 1" descr="C:/Users/black/AppData/Roaming/PolarisOffice/ETemp/12552_17289688/fImage2645018141.png"/>
                     <pic:cNvPicPr>
                       <a:picLocks noChangeAspect="1" noChangeArrowheads="1"/>
                     </pic:cNvPicPr>
@@ -8448,6 +8667,7 @@
               <w:spacing w:lineRule="atLeast" w:line="240"/>
               <w:ind w:left="0" w:firstLine="0"/>
               <w:rPr>
+                <w:i w:val="0"/>
                 <w:shd w:val="clear" w:color="auto" w:fill="auto"/>
                 <w:rFonts w:ascii="Arial" w:eastAsia="굴림체" w:hAnsi="굴림체" w:cs="굴림체"/>
               </w:rPr>
@@ -8456,6 +8676,7 @@
             </w:pPr>
             <w:r>
               <w:rPr>
+                <w:i w:val="0"/>
                 <w:shd w:val="clear" w:color="auto" w:fill="auto"/>
                 <w:rFonts w:ascii="굴림체" w:eastAsia="굴림체" w:hAnsi="굴림체" w:cs="굴림체"/>
               </w:rPr>
@@ -8485,6 +8706,7 @@
               <w:spacing w:lineRule="atLeast" w:line="240"/>
               <w:ind w:left="0" w:firstLine="0"/>
               <w:rPr>
+                <w:i w:val="0"/>
                 <w:shd w:val="clear" w:color="auto" w:fill="auto"/>
                 <w:rFonts w:ascii="Arial" w:eastAsia="굴림체" w:hAnsi="굴림체" w:cs="굴림체"/>
               </w:rPr>
@@ -8493,6 +8715,7 @@
             </w:pPr>
             <w:r>
               <w:rPr>
+                <w:i w:val="0"/>
                 <w:shd w:val="clear" w:color="auto" w:fill="auto"/>
                 <w:rFonts w:ascii="굴림체" w:eastAsia="굴림체" w:hAnsi="굴림체" w:cs="굴림체"/>
               </w:rPr>
@@ -8522,6 +8745,7 @@
               <w:spacing w:lineRule="atLeast" w:line="240"/>
               <w:ind w:left="0" w:firstLine="0"/>
               <w:rPr>
+                <w:i w:val="0"/>
                 <w:shd w:val="clear" w:color="auto" w:fill="auto"/>
                 <w:rFonts w:ascii="Arial" w:eastAsia="굴림체" w:hAnsi="굴림체" w:cs="굴림체"/>
               </w:rPr>
@@ -8530,6 +8754,7 @@
             </w:pPr>
             <w:r>
               <w:rPr>
+                <w:i w:val="0"/>
                 <w:shd w:val="clear" w:color="auto" w:fill="auto"/>
                 <w:rFonts w:ascii="굴림체" w:eastAsia="굴림체" w:hAnsi="굴림체" w:cs="굴림체"/>
               </w:rPr>
@@ -8562,6 +8787,7 @@
               <w:spacing w:lineRule="atLeast" w:line="240"/>
               <w:ind w:left="0" w:firstLine="0"/>
               <w:rPr>
+                <w:i w:val="0"/>
                 <w:shd w:val="clear" w:color="auto" w:fill="auto"/>
                 <w:rFonts w:ascii="Arial" w:eastAsia="굴림체" w:hAnsi="굴림체" w:cs="굴림체"/>
               </w:rPr>
@@ -8570,6 +8796,7 @@
             </w:pPr>
             <w:r>
               <w:rPr>
+                <w:i w:val="0"/>
                 <w:shd w:val="clear" w:color="auto" w:fill="auto"/>
                 <w:rFonts w:ascii="Arial" w:eastAsia="굴림체" w:hAnsi="굴림체" w:cs="굴림체"/>
               </w:rPr>
@@ -8599,6 +8826,7 @@
               <w:spacing w:lineRule="atLeast" w:line="240"/>
               <w:ind w:left="0" w:firstLine="0"/>
               <w:rPr>
+                <w:i w:val="0"/>
                 <w:shd w:val="clear" w:color="auto" w:fill="auto"/>
                 <w:rFonts w:ascii="Arial" w:eastAsia="굴림체" w:hAnsi="굴림체" w:cs="굴림체"/>
               </w:rPr>
@@ -8607,7 +8835,7 @@
             </w:pPr>
             <w:r>
               <w:rPr>
-                <w:i w:val="1"/>
+                <w:i w:val="0"/>
                 <w:shd w:val="clear" w:color="auto" w:fill="auto"/>
                 <w:rFonts w:ascii="Arial" w:eastAsia="굴림체" w:hAnsi="굴림체" w:cs="굴림체"/>
               </w:rPr>
@@ -8615,7 +8843,7 @@
             </w:r>
             <w:r>
               <w:rPr>
-                <w:i w:val="1"/>
+                <w:i w:val="0"/>
                 <w:shd w:val="clear" w:color="auto" w:fill="auto"/>
                 <w:rFonts w:ascii="굴림체" w:eastAsia="굴림체" w:hAnsi="굴림체" w:cs="굴림체"/>
               </w:rPr>
@@ -8623,7 +8851,7 @@
             </w:r>
             <w:r>
               <w:rPr>
-                <w:i w:val="1"/>
+                <w:i w:val="0"/>
                 <w:shd w:val="clear" w:color="auto" w:fill="auto"/>
                 <w:rFonts w:ascii="굴림체" w:eastAsia="굴림체" w:hAnsi="굴림체" w:cs="굴림체"/>
               </w:rPr>
@@ -8653,6 +8881,7 @@
               <w:spacing w:lineRule="atLeast" w:line="240"/>
               <w:ind w:left="0" w:firstLine="0"/>
               <w:rPr>
+                <w:i w:val="0"/>
                 <w:shd w:val="clear" w:color="auto" w:fill="auto"/>
                 <w:rFonts w:ascii="Arial" w:eastAsia="굴림체" w:hAnsi="굴림체" w:cs="굴림체"/>
               </w:rPr>
@@ -8661,7 +8890,7 @@
             </w:pPr>
             <w:r>
               <w:rPr>
-                <w:i w:val="1"/>
+                <w:i w:val="0"/>
                 <w:shd w:val="clear" w:color="auto" w:fill="auto"/>
                 <w:rFonts w:ascii="굴림체" w:eastAsia="굴림체" w:hAnsi="굴림체" w:cs="굴림체"/>
               </w:rPr>
@@ -8669,7 +8898,7 @@
             </w:r>
             <w:r>
               <w:rPr>
-                <w:i w:val="1"/>
+                <w:i w:val="0"/>
                 <w:shd w:val="clear" w:color="auto" w:fill="auto"/>
                 <w:rFonts w:ascii="굴림체" w:eastAsia="굴림체" w:hAnsi="굴림체" w:cs="굴림체"/>
               </w:rPr>
@@ -8702,6 +8931,7 @@
               <w:spacing w:lineRule="atLeast" w:line="240"/>
               <w:ind w:left="0" w:firstLine="0"/>
               <w:rPr>
+                <w:i w:val="0"/>
                 <w:shd w:val="clear" w:color="auto" w:fill="auto"/>
                 <w:rFonts w:ascii="Arial" w:eastAsia="굴림체" w:hAnsi="굴림체" w:cs="굴림체"/>
               </w:rPr>
@@ -8710,6 +8940,7 @@
             </w:pPr>
             <w:r>
               <w:rPr>
+                <w:i w:val="0"/>
                 <w:shd w:val="clear" w:color="auto" w:fill="auto"/>
                 <w:rFonts w:ascii="Arial" w:eastAsia="굴림체" w:hAnsi="굴림체" w:cs="굴림체"/>
               </w:rPr>
@@ -8739,7 +8970,7 @@
               <w:spacing w:lineRule="atLeast" w:line="240"/>
               <w:ind w:left="0" w:firstLine="0"/>
               <w:rPr>
-                <w:i w:val="1"/>
+                <w:i w:val="0"/>
                 <w:shd w:val="clear" w:color="auto" w:fill="auto"/>
                 <w:rFonts w:ascii="Arial" w:eastAsia="굴림체" w:hAnsi="굴림체" w:cs="굴림체"/>
                 <w:lang w:eastAsia="ko-KR"/>
@@ -8749,7 +8980,7 @@
             </w:pPr>
             <w:r>
               <w:rPr>
-                <w:i w:val="1"/>
+                <w:i w:val="0"/>
                 <w:shd w:val="clear" w:color="auto" w:fill="auto"/>
                 <w:rFonts w:ascii="Arial" w:eastAsia="굴림체" w:hAnsi="굴림체" w:cs="굴림체"/>
               </w:rPr>
@@ -8763,7 +8994,7 @@
               <w:spacing w:lineRule="atLeast" w:line="240"/>
               <w:ind w:left="0" w:firstLine="0"/>
               <w:rPr>
-                <w:i w:val="1"/>
+                <w:i w:val="0"/>
                 <w:shd w:val="clear" w:color="auto" w:fill="auto"/>
                 <w:rFonts w:ascii="Arial" w:eastAsia="굴림체" w:hAnsi="굴림체" w:cs="굴림체"/>
               </w:rPr>
@@ -8772,7 +9003,7 @@
             </w:pPr>
             <w:r>
               <w:rPr>
-                <w:i w:val="1"/>
+                <w:i w:val="0"/>
                 <w:shd w:val="clear" w:color="auto" w:fill="auto"/>
                 <w:rFonts w:ascii="Arial" w:eastAsia="굴림체" w:hAnsi="굴림체" w:cs="굴림체"/>
               </w:rPr>
@@ -8802,7 +9033,7 @@
               <w:spacing w:lineRule="atLeast" w:line="240"/>
               <w:ind w:left="0" w:firstLine="0"/>
               <w:rPr>
-                <w:i w:val="1"/>
+                <w:i w:val="0"/>
                 <w:shd w:val="clear" w:color="auto" w:fill="auto"/>
                 <w:rFonts w:ascii="Arial" w:eastAsia="굴림체" w:hAnsi="굴림체" w:cs="굴림체"/>
               </w:rPr>
@@ -8811,7 +9042,7 @@
             </w:pPr>
             <w:r>
               <w:rPr>
-                <w:i w:val="1"/>
+                <w:i w:val="0"/>
                 <w:shd w:val="clear" w:color="auto" w:fill="auto"/>
                 <w:rFonts w:ascii="굴림체" w:eastAsia="굴림체" w:hAnsi="굴림체" w:cs="굴림체"/>
               </w:rPr>
@@ -8844,6 +9075,7 @@
               <w:spacing w:lineRule="atLeast" w:line="240"/>
               <w:ind w:left="0" w:firstLine="0"/>
               <w:rPr>
+                <w:i w:val="0"/>
                 <w:shd w:val="clear" w:color="auto" w:fill="auto"/>
                 <w:rFonts w:ascii="Arial" w:eastAsia="굴림체" w:hAnsi="굴림체" w:cs="굴림체"/>
               </w:rPr>
@@ -8852,6 +9084,7 @@
             </w:pPr>
             <w:r>
               <w:rPr>
+                <w:i w:val="0"/>
                 <w:shd w:val="clear" w:color="auto" w:fill="auto"/>
                 <w:rFonts w:ascii="Arial" w:eastAsia="굴림체" w:hAnsi="굴림체" w:cs="굴림체"/>
               </w:rPr>
@@ -8881,7 +9114,7 @@
               <w:spacing w:lineRule="atLeast" w:line="240"/>
               <w:ind w:left="0" w:firstLine="0"/>
               <w:rPr>
-                <w:i w:val="1"/>
+                <w:i w:val="0"/>
                 <w:shd w:val="clear" w:color="auto" w:fill="auto"/>
                 <w:rFonts w:ascii="Arial" w:eastAsia="굴림체" w:hAnsi="굴림체" w:cs="굴림체"/>
               </w:rPr>
@@ -8890,7 +9123,7 @@
             </w:pPr>
             <w:r>
               <w:rPr>
-                <w:i w:val="1"/>
+                <w:i w:val="0"/>
                 <w:shd w:val="clear" w:color="auto" w:fill="auto"/>
                 <w:rFonts w:ascii="Arial" w:eastAsia="굴림체" w:hAnsi="굴림체" w:cs="굴림체"/>
               </w:rPr>
@@ -8920,7 +9153,7 @@
               <w:spacing w:lineRule="atLeast" w:line="240"/>
               <w:ind w:left="0" w:firstLine="0"/>
               <w:rPr>
-                <w:i w:val="1"/>
+                <w:i w:val="0"/>
                 <w:shd w:val="clear" w:color="auto" w:fill="auto"/>
                 <w:rFonts w:ascii="굴림체" w:eastAsia="굴림체" w:hAnsi="굴림체" w:cs="굴림체"/>
               </w:rPr>
@@ -8929,7 +9162,7 @@
             </w:pPr>
             <w:r>
               <w:rPr>
-                <w:i w:val="1"/>
+                <w:i w:val="0"/>
                 <w:shd w:val="clear" w:color="auto" w:fill="auto"/>
                 <w:rFonts w:ascii="굴림체" w:eastAsia="굴림체" w:hAnsi="굴림체" w:cs="굴림체"/>
               </w:rPr>
@@ -8943,6 +9176,7 @@
               <w:spacing w:lineRule="atLeast" w:line="240"/>
               <w:ind w:left="0" w:firstLine="0"/>
               <w:rPr>
+                <w:i w:val="0"/>
                 <w:shd w:val="clear" w:color="auto" w:fill="auto"/>
                 <w:rFonts w:ascii="Arial" w:eastAsia="굴림체" w:hAnsi="굴림체" w:cs="굴림체"/>
               </w:rPr>
@@ -8951,7 +9185,7 @@
             </w:pPr>
             <w:r>
               <w:rPr>
-                <w:i w:val="1"/>
+                <w:i w:val="0"/>
                 <w:shd w:val="clear" w:color="auto" w:fill="auto"/>
                 <w:rFonts w:ascii="굴림체" w:eastAsia="굴림체" w:hAnsi="굴림체" w:cs="굴림체"/>
               </w:rPr>
@@ -8984,6 +9218,7 @@
               <w:spacing w:lineRule="atLeast" w:line="240"/>
               <w:ind w:left="0" w:firstLine="0"/>
               <w:rPr>
+                <w:i w:val="0"/>
                 <w:shd w:val="clear" w:color="auto" w:fill="auto"/>
                 <w:rFonts w:ascii="Arial" w:eastAsia="굴림체" w:hAnsi="굴림체" w:cs="굴림체"/>
               </w:rPr>
@@ -8992,6 +9227,7 @@
             </w:pPr>
             <w:r>
               <w:rPr>
+                <w:i w:val="0"/>
                 <w:shd w:val="clear" w:color="auto" w:fill="auto"/>
                 <w:rFonts w:ascii="Arial" w:eastAsia="굴림체" w:hAnsi="굴림체" w:cs="굴림체"/>
               </w:rPr>
@@ -9021,7 +9257,7 @@
               <w:spacing w:lineRule="atLeast" w:line="240"/>
               <w:ind w:left="0" w:firstLine="0"/>
               <w:rPr>
-                <w:i w:val="1"/>
+                <w:i w:val="0"/>
                 <w:shd w:val="clear" w:color="auto" w:fill="auto"/>
                 <w:rFonts w:ascii="Arial" w:eastAsia="굴림체" w:hAnsi="굴림체" w:cs="굴림체"/>
               </w:rPr>
@@ -9030,7 +9266,7 @@
             </w:pPr>
             <w:r>
               <w:rPr>
-                <w:i w:val="1"/>
+                <w:i w:val="0"/>
                 <w:shd w:val="clear" w:color="auto" w:fill="auto"/>
                 <w:rFonts w:ascii="Arial" w:eastAsia="굴림체" w:hAnsi="굴림체" w:cs="굴림체"/>
               </w:rPr>
@@ -9060,7 +9296,7 @@
               <w:spacing w:lineRule="atLeast" w:line="240"/>
               <w:ind w:left="0" w:firstLine="0"/>
               <w:rPr>
-                <w:i w:val="1"/>
+                <w:i w:val="0"/>
                 <w:shd w:val="clear" w:color="auto" w:fill="auto"/>
                 <w:rFonts w:ascii="Arial" w:eastAsia="굴림체" w:hAnsi="굴림체" w:cs="굴림체"/>
               </w:rPr>
@@ -9069,7 +9305,7 @@
             </w:pPr>
             <w:r>
               <w:rPr>
-                <w:i w:val="1"/>
+                <w:i w:val="0"/>
                 <w:shd w:val="clear" w:color="auto" w:fill="auto"/>
                 <w:rFonts w:ascii="굴림체" w:eastAsia="굴림체" w:hAnsi="굴림체" w:cs="굴림체"/>
               </w:rPr>
@@ -9102,6 +9338,7 @@
               <w:spacing w:lineRule="atLeast" w:line="240"/>
               <w:ind w:left="0" w:firstLine="0"/>
               <w:rPr>
+                <w:i w:val="0"/>
                 <w:shd w:val="clear" w:color="auto" w:fill="auto"/>
                 <w:rFonts w:ascii="Arial" w:eastAsia="굴림체" w:hAnsi="굴림체" w:cs="굴림체"/>
               </w:rPr>
@@ -9110,6 +9347,7 @@
             </w:pPr>
             <w:r>
               <w:rPr>
+                <w:i w:val="0"/>
                 <w:shd w:val="clear" w:color="auto" w:fill="auto"/>
                 <w:rFonts w:ascii="Arial" w:eastAsia="굴림체" w:hAnsi="굴림체" w:cs="굴림체"/>
               </w:rPr>
@@ -9139,7 +9377,7 @@
               <w:spacing w:lineRule="atLeast" w:line="240"/>
               <w:ind w:left="0" w:firstLine="0"/>
               <w:rPr>
-                <w:i w:val="1"/>
+                <w:i w:val="0"/>
                 <w:shd w:val="clear" w:color="auto" w:fill="auto"/>
                 <w:rFonts w:ascii="Arial" w:eastAsia="굴림체" w:hAnsi="굴림체" w:cs="굴림체"/>
               </w:rPr>
@@ -9148,7 +9386,7 @@
             </w:pPr>
             <w:r>
               <w:rPr>
-                <w:i w:val="1"/>
+                <w:i w:val="0"/>
                 <w:shd w:val="clear" w:color="auto" w:fill="auto"/>
                 <w:rFonts w:ascii="Arial" w:eastAsia="굴림체" w:hAnsi="굴림체" w:cs="굴림체"/>
               </w:rPr>
@@ -9178,7 +9416,7 @@
               <w:spacing w:lineRule="atLeast" w:line="240"/>
               <w:ind w:left="0" w:firstLine="0"/>
               <w:rPr>
-                <w:i w:val="1"/>
+                <w:i w:val="0"/>
                 <w:shd w:val="clear" w:color="auto" w:fill="auto"/>
                 <w:rFonts w:ascii="Arial" w:eastAsia="굴림체" w:hAnsi="굴림체" w:cs="굴림체"/>
               </w:rPr>
@@ -9212,6 +9450,7 @@
               <w:spacing w:lineRule="atLeast" w:line="240"/>
               <w:ind w:left="0" w:firstLine="0"/>
               <w:rPr>
+                <w:i w:val="0"/>
                 <w:shd w:val="clear" w:color="auto" w:fill="auto"/>
                 <w:rFonts w:ascii="Arial" w:eastAsia="굴림체" w:hAnsi="굴림체" w:cs="굴림체"/>
               </w:rPr>
@@ -9220,6 +9459,7 @@
             </w:pPr>
             <w:r>
               <w:rPr>
+                <w:i w:val="0"/>
                 <w:shd w:val="clear" w:color="auto" w:fill="auto"/>
                 <w:rFonts w:ascii="Arial" w:eastAsia="굴림체" w:hAnsi="굴림체" w:cs="굴림체"/>
               </w:rPr>
@@ -9249,7 +9489,7 @@
               <w:spacing w:lineRule="atLeast" w:line="240"/>
               <w:ind w:left="0" w:firstLine="0"/>
               <w:rPr>
-                <w:i w:val="1"/>
+                <w:i w:val="0"/>
                 <w:shd w:val="clear" w:color="auto" w:fill="auto"/>
                 <w:rFonts w:ascii="Arial" w:eastAsia="굴림체" w:hAnsi="굴림체" w:cs="굴림체"/>
                 <w:lang w:eastAsia="ko-KR"/>
@@ -9259,7 +9499,7 @@
             </w:pPr>
             <w:r>
               <w:rPr>
-                <w:i w:val="1"/>
+                <w:i w:val="0"/>
                 <w:shd w:val="clear" w:color="auto" w:fill="auto"/>
                 <w:rFonts w:ascii="Arial" w:eastAsia="굴림체" w:hAnsi="굴림체" w:cs="굴림체"/>
               </w:rPr>
@@ -9273,7 +9513,7 @@
               <w:spacing w:lineRule="atLeast" w:line="240"/>
               <w:ind w:left="0" w:firstLine="0"/>
               <w:rPr>
-                <w:i w:val="1"/>
+                <w:i w:val="0"/>
                 <w:shd w:val="clear" w:color="auto" w:fill="auto"/>
                 <w:rFonts w:ascii="Arial" w:eastAsia="굴림체" w:hAnsi="굴림체" w:cs="굴림체"/>
                 <w:lang w:eastAsia="ko-KR"/>
@@ -9283,7 +9523,7 @@
             </w:pPr>
             <w:r>
               <w:rPr>
-                <w:i w:val="1"/>
+                <w:i w:val="0"/>
                 <w:shd w:val="clear" w:color="auto" w:fill="auto"/>
                 <w:rFonts w:ascii="Arial" w:eastAsia="굴림체" w:hAnsi="굴림체" w:cs="굴림체"/>
               </w:rPr>
@@ -9297,7 +9537,7 @@
               <w:spacing w:lineRule="atLeast" w:line="240"/>
               <w:ind w:left="0" w:firstLine="0"/>
               <w:rPr>
-                <w:i w:val="1"/>
+                <w:i w:val="0"/>
                 <w:shd w:val="clear" w:color="auto" w:fill="auto"/>
                 <w:rFonts w:ascii="Arial" w:eastAsia="굴림체" w:hAnsi="굴림체" w:cs="굴림체"/>
                 <w:lang w:eastAsia="ko-KR"/>
@@ -9307,7 +9547,7 @@
             </w:pPr>
             <w:r>
               <w:rPr>
-                <w:i w:val="1"/>
+                <w:i w:val="0"/>
                 <w:shd w:val="clear" w:color="auto" w:fill="auto"/>
                 <w:rFonts w:ascii="Arial" w:eastAsia="굴림체" w:hAnsi="굴림체" w:cs="굴림체"/>
               </w:rPr>
@@ -9321,6 +9561,7 @@
               <w:spacing w:lineRule="atLeast" w:line="240"/>
               <w:ind w:left="0" w:firstLine="0"/>
               <w:rPr>
+                <w:i w:val="0"/>
                 <w:shd w:val="clear" w:color="auto" w:fill="auto"/>
                 <w:rFonts w:ascii="Arial" w:eastAsia="굴림체" w:hAnsi="굴림체" w:cs="굴림체"/>
               </w:rPr>
@@ -9329,7 +9570,7 @@
             </w:pPr>
             <w:r>
               <w:rPr>
-                <w:i w:val="1"/>
+                <w:i w:val="0"/>
                 <w:shd w:val="clear" w:color="auto" w:fill="auto"/>
                 <w:rFonts w:ascii="Arial" w:eastAsia="굴림체" w:hAnsi="굴림체" w:cs="굴림체"/>
               </w:rPr>
@@ -9359,7 +9600,7 @@
               <w:spacing w:lineRule="atLeast" w:line="240"/>
               <w:ind w:left="0" w:firstLine="0"/>
               <w:rPr>
-                <w:i w:val="1"/>
+                <w:i w:val="0"/>
                 <w:shd w:val="clear" w:color="auto" w:fill="auto"/>
                 <w:rFonts w:ascii="Arial" w:eastAsia="굴림체" w:hAnsi="굴림체" w:cs="굴림체"/>
               </w:rPr>
@@ -9368,7 +9609,7 @@
             </w:pPr>
             <w:r>
               <w:rPr>
-                <w:i w:val="1"/>
+                <w:i w:val="0"/>
                 <w:shd w:val="clear" w:color="auto" w:fill="auto"/>
                 <w:rFonts w:ascii="Arial" w:eastAsia="굴림체" w:hAnsi="굴림체" w:cs="굴림체"/>
               </w:rPr>
@@ -9376,7 +9617,7 @@
             </w:r>
             <w:r>
               <w:rPr>
-                <w:i w:val="1"/>
+                <w:i w:val="0"/>
                 <w:shd w:val="clear" w:color="auto" w:fill="auto"/>
                 <w:rFonts w:ascii="굴림체" w:eastAsia="굴림체" w:hAnsi="굴림체" w:cs="굴림체"/>
               </w:rPr>
@@ -9390,7 +9631,7 @@
               <w:spacing w:lineRule="atLeast" w:line="240"/>
               <w:ind w:left="0" w:firstLine="0"/>
               <w:rPr>
-                <w:i w:val="1"/>
+                <w:i w:val="0"/>
                 <w:shd w:val="clear" w:color="auto" w:fill="auto"/>
                 <w:rFonts w:ascii="Arial" w:eastAsia="굴림체" w:hAnsi="굴림체" w:cs="굴림체"/>
               </w:rPr>
@@ -9399,7 +9640,7 @@
             </w:pPr>
             <w:r>
               <w:rPr>
-                <w:i w:val="1"/>
+                <w:i w:val="0"/>
                 <w:shd w:val="clear" w:color="auto" w:fill="auto"/>
                 <w:rFonts w:ascii="Arial" w:eastAsia="굴림체" w:hAnsi="굴림체" w:cs="굴림체"/>
               </w:rPr>
@@ -9407,7 +9648,7 @@
             </w:r>
             <w:r>
               <w:rPr>
-                <w:i w:val="1"/>
+                <w:i w:val="0"/>
                 <w:shd w:val="clear" w:color="auto" w:fill="auto"/>
                 <w:rFonts w:ascii="굴림체" w:eastAsia="굴림체" w:hAnsi="굴림체" w:cs="굴림체"/>
               </w:rPr>
@@ -9421,7 +9662,7 @@
               <w:spacing w:lineRule="atLeast" w:line="240"/>
               <w:ind w:left="0" w:firstLine="0"/>
               <w:rPr>
-                <w:i w:val="1"/>
+                <w:i w:val="0"/>
                 <w:shd w:val="clear" w:color="auto" w:fill="auto"/>
                 <w:rFonts w:ascii="Arial" w:eastAsia="굴림체" w:hAnsi="굴림체" w:cs="굴림체"/>
               </w:rPr>
@@ -9430,7 +9671,7 @@
             </w:pPr>
             <w:r>
               <w:rPr>
-                <w:i w:val="1"/>
+                <w:i w:val="0"/>
                 <w:shd w:val="clear" w:color="auto" w:fill="auto"/>
                 <w:rFonts w:ascii="Arial" w:eastAsia="굴림체" w:hAnsi="굴림체" w:cs="굴림체"/>
               </w:rPr>
@@ -9438,7 +9679,7 @@
             </w:r>
             <w:r>
               <w:rPr>
-                <w:i w:val="1"/>
+                <w:i w:val="0"/>
                 <w:shd w:val="clear" w:color="auto" w:fill="auto"/>
                 <w:rFonts w:ascii="굴림체" w:eastAsia="굴림체" w:hAnsi="굴림체" w:cs="굴림체"/>
               </w:rPr>
@@ -9452,6 +9693,7 @@
               <w:spacing w:lineRule="atLeast" w:line="240"/>
               <w:ind w:left="0" w:firstLine="0"/>
               <w:rPr>
+                <w:i w:val="0"/>
                 <w:shd w:val="clear" w:color="auto" w:fill="auto"/>
                 <w:rFonts w:ascii="Arial" w:eastAsia="굴림체" w:hAnsi="굴림체" w:cs="굴림체"/>
               </w:rPr>
@@ -9460,7 +9702,7 @@
             </w:pPr>
             <w:r>
               <w:rPr>
-                <w:i w:val="1"/>
+                <w:i w:val="0"/>
                 <w:shd w:val="clear" w:color="auto" w:fill="auto"/>
                 <w:rFonts w:ascii="Arial" w:eastAsia="굴림체" w:hAnsi="굴림체" w:cs="굴림체"/>
               </w:rPr>
@@ -9493,6 +9735,7 @@
               <w:spacing w:lineRule="atLeast" w:line="240"/>
               <w:ind w:left="0" w:firstLine="0"/>
               <w:rPr>
+                <w:i w:val="0"/>
                 <w:shd w:val="clear" w:color="auto" w:fill="auto"/>
                 <w:rFonts w:ascii="Arial" w:eastAsia="굴림체" w:hAnsi="굴림체" w:cs="굴림체"/>
               </w:rPr>
@@ -9501,18 +9744,56 @@
             </w:pPr>
             <w:r>
               <w:rPr>
-                <w:shd w:val="clear" w:color="auto" w:fill="auto"/>
-                <w:rFonts w:ascii="Arial" w:eastAsia="굴림체" w:hAnsi="굴림체" w:cs="굴림체"/>
-              </w:rPr>
-              <w:t>Pramwork</w:t>
-            </w:r>
-            <w:r>
-              <w:rPr>
+                <w:i w:val="0"/>
                 <w:shd w:val="clear" w:color="auto" w:fill="auto"/>
                 <w:rFonts w:ascii="Arial" w:eastAsia="굴림체" w:hAnsi="굴림체" w:cs="굴림체"/>
                 <w:lang w:eastAsia="ko-KR"/>
               </w:rPr>
-              <w:t>&amp;Librery</w:t>
+              <w:t>F</w:t>
+            </w:r>
+            <w:r>
+              <w:rPr>
+                <w:i w:val="0"/>
+                <w:shd w:val="clear" w:color="auto" w:fill="auto"/>
+                <w:rFonts w:ascii="Arial" w:eastAsia="굴림체" w:hAnsi="굴림체" w:cs="굴림체"/>
+                <w:lang w:eastAsia="ko-KR"/>
+              </w:rPr>
+              <w:t>rame</w:t>
+            </w:r>
+            <w:r>
+              <w:rPr>
+                <w:i w:val="0"/>
+                <w:shd w:val="clear" w:color="auto" w:fill="auto"/>
+                <w:rFonts w:ascii="Arial" w:eastAsia="굴림체" w:hAnsi="굴림체" w:cs="굴림체"/>
+              </w:rPr>
+              <w:t>work</w:t>
+            </w:r>
+            <w:r>
+              <w:rPr>
+                <w:i w:val="0"/>
+                <w:shd w:val="clear" w:color="auto" w:fill="auto"/>
+                <w:rFonts w:ascii="Arial" w:eastAsia="굴림체" w:hAnsi="굴림체" w:cs="굴림체"/>
+                <w:lang w:eastAsia="ko-KR"/>
+              </w:rPr>
+              <w:t>&amp;Libr</w:t>
+            </w:r>
+            <w:r>
+              <w:rPr>
+                <w:i w:val="0"/>
+                <w:shd w:val="clear" w:color="auto" w:fill="auto"/>
+                <w:rFonts w:ascii="Arial" w:eastAsia="굴림체" w:hAnsi="굴림체" w:cs="굴림체"/>
+                <w:lang w:eastAsia="ko-KR"/>
+              </w:rPr>
+              <w:t>a</w:t>
+            </w:r>
+            <w:r>
+              <w:rPr>
+                <w:i w:val="0"/>
+                <w:shd w:val="clear" w:color="auto" w:fill="auto"/>
+                <w:rFonts w:ascii="Arial" w:eastAsia="굴림체" w:hAnsi="굴림체" w:cs="굴림체"/>
+                <w:lang w:eastAsia="ko-KR"/>
+              </w:rPr>
+              <w:t>ry</w:t>
             </w:r>
           </w:p>
         </w:tc>
@@ -9538,7 +9819,7 @@
               <w:spacing w:lineRule="atLeast" w:line="240"/>
               <w:ind w:left="0" w:firstLine="0"/>
               <w:rPr>
-                <w:i w:val="1"/>
+                <w:i w:val="0"/>
                 <w:shd w:val="clear" w:color="auto" w:fill="auto"/>
                 <w:rFonts w:ascii="Arial" w:eastAsia="굴림체" w:hAnsi="굴림체" w:cs="굴림체"/>
                 <w:lang w:eastAsia="ko-KR"/>
@@ -9548,6 +9829,7 @@
             </w:pPr>
             <w:r>
               <w:rPr>
+                <w:i w:val="0"/>
                 <w:shd w:val="clear" w:color="auto" w:fill="auto"/>
                 <w:rFonts w:ascii="Arial" w:eastAsia="굴림체" w:hAnsi="굴림체" w:cs="굴림체"/>
                 <w:lang w:eastAsia="ko-KR"/>
@@ -9562,7 +9844,7 @@
               <w:spacing w:lineRule="atLeast" w:line="240"/>
               <w:ind w:left="0" w:firstLine="0"/>
               <w:rPr>
-                <w:i w:val="1"/>
+                <w:i w:val="0"/>
                 <w:shd w:val="clear" w:color="auto" w:fill="auto"/>
                 <w:rFonts w:ascii="Arial" w:eastAsia="굴림체" w:hAnsi="굴림체" w:cs="굴림체"/>
               </w:rPr>
@@ -9571,7 +9853,7 @@
             </w:pPr>
             <w:r>
               <w:rPr>
-                <w:i w:val="1"/>
+                <w:i w:val="0"/>
                 <w:shd w:val="clear" w:color="auto" w:fill="auto"/>
                 <w:rFonts w:ascii="Arial" w:eastAsia="굴림체" w:hAnsi="굴림체" w:cs="굴림체"/>
               </w:rPr>
@@ -9601,7 +9883,7 @@
               <w:spacing w:lineRule="atLeast" w:line="240"/>
               <w:ind w:left="0" w:firstLine="0"/>
               <w:rPr>
-                <w:i w:val="1"/>
+                <w:i w:val="0"/>
                 <w:shd w:val="clear" w:color="auto" w:fill="auto"/>
                 <w:rFonts w:ascii="Arial" w:eastAsia="굴림체" w:hAnsi="굴림체" w:cs="굴림체"/>
                 <w:lang w:eastAsia="ko-KR"/>
@@ -9611,6 +9893,7 @@
             </w:pPr>
             <w:r>
               <w:rPr>
+                <w:i w:val="0"/>
                 <w:shd w:val="clear" w:color="auto" w:fill="auto"/>
                 <w:rFonts w:ascii="Arial" w:eastAsia="굴림체" w:hAnsi="Arial"/>
               </w:rPr>
@@ -9618,6 +9901,7 @@
             </w:r>
             <w:r>
               <w:rPr>
+                <w:i w:val="0"/>
                 <w:shd w:val="clear" w:color="auto" w:fill="auto"/>
                 <w:rFonts w:ascii="Arial" w:eastAsia="굴림체" w:hAnsi="굴림체" w:cs="굴림체"/>
                 <w:lang w:eastAsia="ko-KR"/>
@@ -9632,7 +9916,7 @@
               <w:spacing w:lineRule="atLeast" w:line="240"/>
               <w:ind w:left="0" w:firstLine="0"/>
               <w:rPr>
-                <w:i w:val="1"/>
+                <w:i w:val="0"/>
                 <w:shd w:val="clear" w:color="auto" w:fill="auto"/>
                 <w:rFonts w:ascii="Arial" w:eastAsia="굴림체" w:hAnsi="굴림체" w:cs="굴림체"/>
               </w:rPr>
@@ -9641,7 +9925,7 @@
             </w:pPr>
             <w:r>
               <w:rPr>
-                <w:i w:val="1"/>
+                <w:i w:val="0"/>
                 <w:shd w:val="clear" w:color="auto" w:fill="auto"/>
                 <w:rFonts w:ascii="Arial" w:eastAsia="굴림체" w:hAnsi="굴림체" w:cs="굴림체"/>
                 <w:lang w:eastAsia="ko-KR"/>
@@ -9650,7 +9934,7 @@
             </w:r>
             <w:r>
               <w:rPr>
-                <w:i w:val="1"/>
+                <w:i w:val="0"/>
                 <w:shd w:val="clear" w:color="auto" w:fill="auto"/>
                 <w:rFonts w:ascii="Arial" w:eastAsia="굴림체" w:hAnsi="굴림체" w:cs="굴림체"/>
               </w:rPr>
@@ -9658,7 +9942,7 @@
             </w:r>
             <w:r>
               <w:rPr>
-                <w:i w:val="1"/>
+                <w:i w:val="0"/>
                 <w:shd w:val="clear" w:color="auto" w:fill="auto"/>
                 <w:rFonts w:ascii="Arial" w:eastAsia="굴림체" w:hAnsi="굴림체" w:cs="굴림체"/>
                 <w:lang w:eastAsia="ko-KR"/>
@@ -9667,7 +9951,7 @@
             </w:r>
             <w:r>
               <w:rPr>
-                <w:i w:val="1"/>
+                <w:i w:val="0"/>
                 <w:shd w:val="clear" w:color="auto" w:fill="auto"/>
                 <w:rFonts w:ascii="Arial" w:eastAsia="굴림체" w:hAnsi="굴림체" w:cs="굴림체"/>
               </w:rPr>
@@ -9796,9 +10080,9 @@
         </w:rPr>
         <w:drawing>
           <wp:inline distT="0" distB="0" distL="0" distR="0">
-            <wp:extent cx="5732145" cy="5351780"/>
-            <wp:effectExtent l="0" t="0" r="1905" b="1905"/>
-            <wp:docPr id="17" name="그림 1" descr="https://cdn.discordapp.com/attachments/1016667950914211930/1028997496950771712/ERD.png"/>
+            <wp:extent cx="5732145" cy="4311015"/>
+            <wp:effectExtent l="0" t="0" r="0" b="0"/>
+            <wp:docPr id="98" name="그림 43"/>
             <wp:cNvGraphicFramePr>
               <a:graphicFrameLocks xmlns:a="http://schemas.openxmlformats.org/drawingml/2006/main" noChangeAspect="1"/>
             </wp:cNvGraphicFramePr>
@@ -9806,7 +10090,7 @@
               <a:graphicData uri="http://schemas.openxmlformats.org/drawingml/2006/picture">
                 <pic:pic xmlns:pic="http://schemas.openxmlformats.org/drawingml/2006/picture">
                   <pic:nvPicPr>
-                    <pic:cNvPr id="2" name="Picture 2" descr="C:/Users/black/AppData/Roaming/PolarisOffice/ETemp/12944_18933976/image2.png"/>
+                    <pic:cNvPr id="2" name="Picture 2" descr="C:/Users/black/AppData/Roaming/PolarisOffice/ETemp/12552_17289688/fImage759819841.png"/>
                     <pic:cNvPicPr>
                       <a:picLocks noChangeAspect="1" noChangeArrowheads="1"/>
                     </pic:cNvPicPr>
@@ -9819,7 +10103,6 @@
                         </a:ext>
                       </a:extLst>
                     </a:blip>
-                    <a:srcRect/>
                     <a:stretch>
                       <a:fillRect/>
                     </a:stretch>
@@ -9827,13 +10110,10 @@
                   <pic:spPr>
                     <a:xfrm>
                       <a:off x="0" y="0"/>
-                      <a:ext cx="5732780" cy="5352415"/>
+                      <a:ext cx="5732780" cy="4311650"/>
                     </a:xfrm>
                     <a:prstGeom prst="rect"/>
-                    <a:noFill/>
-                    <a:ln cap="flat">
-                      <a:noFill/>
-                    </a:ln>
+                    <a:ln cap="flat"/>
                   </pic:spPr>
                 </pic:pic>
               </a:graphicData>
@@ -9919,6 +10199,51 @@
         </w:rPr>
         <w:t xml:space="preserve">래 데이터 세부 명세에서 작성한다. 진한 글씨의 속성이 PK이며  #이 붙어 있는 속성이 FK이다.</w:t>
       </w:r>
+    </w:p>
+    <w:p>
+      <w:pPr>
+        <w:pStyle w:val="PO151"/>
+        <w:ind w:left="0" w:firstLine="0"/>
+        <w:rPr>
+          <w:shd w:val="clear" w:color="auto" w:fill="auto"/>
+        </w:rPr>
+      </w:pPr>
+    </w:p>
+    <w:p>
+      <w:pPr>
+        <w:pStyle w:val="PO151"/>
+        <w:ind w:left="0" w:firstLine="0"/>
+        <w:rPr>
+          <w:shd w:val="clear" w:color="auto" w:fill="auto"/>
+        </w:rPr>
+      </w:pPr>
+    </w:p>
+    <w:p>
+      <w:pPr>
+        <w:pStyle w:val="PO151"/>
+        <w:ind w:left="0" w:firstLine="0"/>
+        <w:rPr>
+          <w:shd w:val="clear" w:color="auto" w:fill="auto"/>
+        </w:rPr>
+      </w:pPr>
+    </w:p>
+    <w:p>
+      <w:pPr>
+        <w:pStyle w:val="PO151"/>
+        <w:ind w:left="0" w:firstLine="0"/>
+        <w:rPr>
+          <w:shd w:val="clear" w:color="auto" w:fill="auto"/>
+        </w:rPr>
+      </w:pPr>
+    </w:p>
+    <w:p>
+      <w:pPr>
+        <w:pStyle w:val="PO151"/>
+        <w:ind w:left="0" w:firstLine="0"/>
+        <w:rPr>
+          <w:shd w:val="clear" w:color="auto" w:fill="auto"/>
+        </w:rPr>
+      </w:pPr>
     </w:p>
     <w:p>
       <w:pPr>
@@ -17066,7 +17391,7 @@
               <a:graphicData uri="http://schemas.openxmlformats.org/drawingml/2006/picture">
                 <pic:pic xmlns:pic="http://schemas.openxmlformats.org/drawingml/2006/picture">
                   <pic:nvPicPr>
-                    <pic:cNvPr id="3" name="Picture 3" descr="C:/Users/black/AppData/Roaming/PolarisOffice/ETemp/12944_18933976/fImage728611968467.png"/>
+                    <pic:cNvPr id="3" name="Picture 3" descr="C:/Users/black/AppData/Roaming/PolarisOffice/ETemp/12552_17289688/fImage728611968467.png"/>
                     <pic:cNvPicPr>
                       <a:picLocks noChangeAspect="1" noChangeArrowheads="1"/>
                     </pic:cNvPicPr>
@@ -30546,7 +30871,7 @@
               <a:graphicData uri="http://schemas.openxmlformats.org/drawingml/2006/picture">
                 <pic:pic xmlns:pic="http://schemas.openxmlformats.org/drawingml/2006/picture">
                   <pic:nvPicPr>
-                    <pic:cNvPr id="4" name="Picture 4" descr="C:/Users/black/AppData/Roaming/PolarisOffice/ETemp/12944_18933976/image4.jpeg"/>
+                    <pic:cNvPr id="4" name="Picture 4" descr="C:/Users/black/AppData/Roaming/PolarisOffice/ETemp/12552_17289688/image4.jpeg"/>
                     <pic:cNvPicPr>
                       <a:picLocks noChangeAspect="1" noChangeArrowheads="1"/>
                     </pic:cNvPicPr>
@@ -33072,7 +33397,7 @@
                     <a:graphicData uri="http://schemas.openxmlformats.org/drawingml/2006/picture">
                       <pic:pic xmlns:pic="http://schemas.openxmlformats.org/drawingml/2006/picture">
                         <pic:nvPicPr>
-                          <pic:cNvPr id="5" name="Picture 5" descr="C:/Users/black/AppData/Roaming/PolarisOffice/ETemp/12944_18933976/fImage53187712341.png"/>
+                          <pic:cNvPr id="5" name="Picture 5" descr="C:/Users/black/AppData/Roaming/PolarisOffice/ETemp/12552_17289688/fImage53187712341.png"/>
                           <pic:cNvPicPr>
                             <a:picLocks noChangeAspect="1" noChangeArrowheads="1"/>
                           </pic:cNvPicPr>
@@ -33486,7 +33811,7 @@
                     <a:graphicData uri="http://schemas.openxmlformats.org/drawingml/2006/picture">
                       <pic:pic xmlns:pic="http://schemas.openxmlformats.org/drawingml/2006/picture">
                         <pic:nvPicPr>
-                          <pic:cNvPr id="6" name="Picture 6" descr="C:/Users/black/AppData/Roaming/PolarisOffice/ETemp/12944_18933976/fImage582661018467.png"/>
+                          <pic:cNvPr id="6" name="Picture 6" descr="C:/Users/black/AppData/Roaming/PolarisOffice/ETemp/12552_17289688/fImage582661018467.png"/>
                           <pic:cNvPicPr>
                             <a:picLocks noChangeAspect="1" noChangeArrowheads="1"/>
                           </pic:cNvPicPr>
@@ -34387,7 +34712,7 @@
                     <a:graphicData uri="http://schemas.openxmlformats.org/drawingml/2006/picture">
                       <pic:pic xmlns:pic="http://schemas.openxmlformats.org/drawingml/2006/picture">
                         <pic:nvPicPr>
-                          <pic:cNvPr id="7" name="Picture 7" descr="C:/Users/black/AppData/Roaming/PolarisOffice/ETemp/12944_18933976/image6.png"/>
+                          <pic:cNvPr id="7" name="Picture 7" descr="C:/Users/black/AppData/Roaming/PolarisOffice/ETemp/12552_17289688/image6.png"/>
                           <pic:cNvPicPr>
                             <a:picLocks noChangeAspect="1" noChangeArrowheads="1"/>
                           </pic:cNvPicPr>
@@ -36378,7 +36703,7 @@
                     <a:graphicData uri="http://schemas.openxmlformats.org/drawingml/2006/picture">
                       <pic:pic xmlns:pic="http://schemas.openxmlformats.org/drawingml/2006/picture">
                         <pic:nvPicPr>
-                          <pic:cNvPr id="8" name="Picture 8" descr="C:/Users/black/AppData/Roaming/PolarisOffice/ETemp/12944_18933976/image7.jpeg"/>
+                          <pic:cNvPr id="8" name="Picture 8" descr="C:/Users/black/AppData/Roaming/PolarisOffice/ETemp/12552_17289688/image7.jpeg"/>
                           <pic:cNvPicPr>
                             <a:picLocks noChangeAspect="1" noChangeArrowheads="1"/>
                           </pic:cNvPicPr>
@@ -36429,7 +36754,7 @@
                     <a:graphicData uri="http://schemas.openxmlformats.org/drawingml/2006/picture">
                       <pic:pic xmlns:pic="http://schemas.openxmlformats.org/drawingml/2006/picture">
                         <pic:nvPicPr>
-                          <pic:cNvPr id="9" name="Picture 9" descr="C:/Users/black/AppData/Roaming/PolarisOffice/ETemp/12944_18933976/image8.jpeg"/>
+                          <pic:cNvPr id="9" name="Picture 9" descr="C:/Users/black/AppData/Roaming/PolarisOffice/ETemp/12552_17289688/image8.jpeg"/>
                           <pic:cNvPicPr>
                             <a:picLocks noChangeAspect="1" noChangeArrowheads="1"/>
                           </pic:cNvPicPr>
@@ -36480,7 +36805,7 @@
                     <a:graphicData uri="http://schemas.openxmlformats.org/drawingml/2006/picture">
                       <pic:pic xmlns:pic="http://schemas.openxmlformats.org/drawingml/2006/picture">
                         <pic:nvPicPr>
-                          <pic:cNvPr id="10" name="Picture 10" descr="C:/Users/black/AppData/Roaming/PolarisOffice/ETemp/12944_18933976/image9.jpeg"/>
+                          <pic:cNvPr id="10" name="Picture 10" descr="C:/Users/black/AppData/Roaming/PolarisOffice/ETemp/12552_17289688/image9.jpeg"/>
                           <pic:cNvPicPr>
                             <a:picLocks noChangeAspect="1" noChangeArrowheads="1"/>
                           </pic:cNvPicPr>
@@ -36522,7 +36847,7 @@
               <mc:AlternateContent>
                 <mc:Choice Requires="wps">
                   <w:drawing>
-                    <wp:anchor distT="0" distB="0" distL="114300" distR="114300" simplePos="0" relativeHeight="251625011" behindDoc="0" locked="0" layoutInCell="1" allowOverlap="1">
+                    <wp:anchor distT="0" distB="0" distL="114300" distR="114300" simplePos="0" relativeHeight="251625008" behindDoc="0" locked="0" layoutInCell="1" allowOverlap="1">
                       <wp:simplePos x="0" y="0"/>
                       <wp:positionH relativeFrom="column">
                         <wp:posOffset>-5</wp:posOffset>
@@ -36544,7 +36869,7 @@
                             <wps:spPr>
                               <a:xfrm>
                                 <a:off x="0" y="0"/>
-                                <a:ext cx="639445" cy="639445"/>
+                                <a:ext cx="640080" cy="640080"/>
                               </a:xfrm>
                               <a:prstGeom prst="rect"/>
                               <a:noFill/>
@@ -36561,7 +36886,7 @@
                 </mc:Choice>
                 <mc:Fallback>
                   <w:pict>
-                    <v:shape id="_x0000_s70" style="position:absolute;left:0;margin-left:0pt;mso-position-horizontal:absolute;mso-position-horizontal-relative:text;margin-top:0pt;mso-position-vertical:absolute;mso-position-vertical-relative:text;width:50.3pt;height:50.3pt;visibility:hidden;z-index:251625011" coordsize="638810,638810" path="m,l638810,,638810,638810,,638810xe" stroked="f"/>
+                    <v:shape id="_x0000_s70" style="position:absolute;left:0;margin-left:0pt;mso-position-horizontal:absolute;mso-position-horizontal-relative:text;margin-top:0pt;mso-position-vertical:absolute;mso-position-vertical-relative:text;width:50.3pt;height:50.3pt;visibility:hidden;z-index:251625008" coordsize="639445,639445" path="m,l639445,,639445,639445,,639445xe" stroked="f"/>
                   </w:pict>
                 </mc:Fallback>
               </mc:AlternateContent>
@@ -36573,7 +36898,7 @@
               <mc:AlternateContent>
                 <mc:Choice Requires="wps">
                   <w:drawing>
-                    <wp:anchor distT="0" distB="0" distL="114300" distR="114300" simplePos="0" relativeHeight="251625012" behindDoc="0" locked="0" layoutInCell="1" allowOverlap="1">
+                    <wp:anchor distT="0" distB="0" distL="114300" distR="114300" simplePos="0" relativeHeight="251625009" behindDoc="0" locked="0" layoutInCell="1" allowOverlap="1">
                       <wp:simplePos x="0" y="0"/>
                       <wp:positionH relativeFrom="column">
                         <wp:posOffset>-5</wp:posOffset>
@@ -36595,7 +36920,7 @@
                             <wps:spPr>
                               <a:xfrm>
                                 <a:off x="0" y="0"/>
-                                <a:ext cx="639445" cy="639445"/>
+                                <a:ext cx="640080" cy="640080"/>
                               </a:xfrm>
                               <a:prstGeom prst="rect"/>
                               <a:noFill/>
@@ -36612,7 +36937,7 @@
                 </mc:Choice>
                 <mc:Fallback>
                   <w:pict>
-                    <v:shape id="_x0000_s71" style="position:absolute;left:0;margin-left:0pt;mso-position-horizontal:absolute;mso-position-horizontal-relative:text;margin-top:0pt;mso-position-vertical:absolute;mso-position-vertical-relative:text;width:50.3pt;height:50.3pt;visibility:hidden;z-index:251625012" coordsize="638810,638810" path="m,l638810,,638810,638810,,638810xe" stroked="f"/>
+                    <v:shape id="_x0000_s71" style="position:absolute;left:0;margin-left:0pt;mso-position-horizontal:absolute;mso-position-horizontal-relative:text;margin-top:0pt;mso-position-vertical:absolute;mso-position-vertical-relative:text;width:50.3pt;height:50.3pt;visibility:hidden;z-index:251625009" coordsize="639445,639445" path="m,l639445,,639445,639445,,639445xe" stroked="f"/>
                   </w:pict>
                 </mc:Fallback>
               </mc:AlternateContent>
@@ -37483,7 +37808,7 @@
                     <a:graphicData uri="http://schemas.openxmlformats.org/drawingml/2006/picture">
                       <pic:pic xmlns:pic="http://schemas.openxmlformats.org/drawingml/2006/picture">
                         <pic:nvPicPr>
-                          <pic:cNvPr id="11" name="Picture 11" descr="C:/Users/black/AppData/Roaming/PolarisOffice/ETemp/12944_18933976/fImage555201536334.png"/>
+                          <pic:cNvPr id="11" name="Picture 11" descr="C:/Users/black/AppData/Roaming/PolarisOffice/ETemp/12552_17289688/fImage555201536334.png"/>
                           <pic:cNvPicPr>
                             <a:picLocks noChangeAspect="1" noChangeArrowheads="1"/>
                           </pic:cNvPicPr>
@@ -37951,7 +38276,7 @@
                     <a:graphicData uri="http://schemas.openxmlformats.org/drawingml/2006/picture">
                       <pic:pic xmlns:pic="http://schemas.openxmlformats.org/drawingml/2006/picture">
                         <pic:nvPicPr>
-                          <pic:cNvPr id="12" name="Picture 12" descr="C:/Users/black/AppData/Roaming/PolarisOffice/ETemp/12944_18933976/fImage552971766500.png"/>
+                          <pic:cNvPr id="12" name="Picture 12" descr="C:/Users/black/AppData/Roaming/PolarisOffice/ETemp/12552_17289688/fImage552971766500.png"/>
                           <pic:cNvPicPr>
                             <a:picLocks noChangeAspect="1" noChangeArrowheads="1"/>
                           </pic:cNvPicPr>
@@ -39760,331 +40085,6 @@
         </w:rPr>
       </w:pPr>
     </w:p>
-    <w:tbl>
-      <w:tblID w:val="0"/>
-      <w:tblPr>
-        <w:tblStyle w:val="PO37"/>
-        <w:tblCellMar>
-          <w:left w:w="108" w:type="dxa"/>
-          <w:top w:w="0" w:type="dxa"/>
-          <w:right w:w="108" w:type="dxa"/>
-          <w:bottom w:w="0" w:type="dxa"/>
-        </w:tblCellMar>
-        <w:tblW w:w="0" w:type="auto"/>
-        <w:tblInd w:w="720" w:type="dxa"/>
-        <w:tblLook w:val="0004A0" w:firstRow="1" w:lastRow="0" w:firstColumn="1" w:lastColumn="0" w:noHBand="0" w:noVBand="1"/>
-        <w:tblLayout w:type="auto"/>
-      </w:tblPr>
-      <w:tblGrid>
-        <w:gridCol w:w="2074"/>
-        <w:gridCol w:w="2074"/>
-        <w:gridCol w:w="2074"/>
-        <w:gridCol w:w="2075"/>
-      </w:tblGrid>
-      <w:tr>
-        <w:trPr/>
-        <w:tc>
-          <w:tcPr>
-            <w:tcW w:type="dxa" w:w="2074"/>
-            <w:vAlign w:val="top"/>
-          </w:tcPr>
-          <w:p>
-            <w:pPr>
-              <w:pStyle w:val="PO151"/>
-              <w:jc w:val="center"/>
-              <w:ind w:left="0" w:firstLine="0"/>
-              <w:rPr>
-                <w:sz w:val="22"/>
-                <w:szCs w:val="22"/>
-                <w:shd w:val="clear" w:color="auto" w:fill="auto"/>
-              </w:rPr>
-            </w:pPr>
-            <w:r>
-              <w:rPr>
-                <w:sz w:val="22"/>
-                <w:szCs w:val="22"/>
-                <w:shd w:val="clear" w:color="auto" w:fill="auto"/>
-              </w:rPr>
-              <w:t>UI</w:t>
-            </w:r>
-            <w:r>
-              <w:rPr>
-                <w:sz w:val="22"/>
-                <w:szCs w:val="22"/>
-                <w:shd w:val="clear" w:color="auto" w:fill="auto"/>
-                <w:rFonts w:hint="eastAsia"/>
-              </w:rPr>
-              <w:t xml:space="preserve">및 프로토타입</w:t>
-            </w:r>
-          </w:p>
-        </w:tc>
-        <w:tc>
-          <w:tcPr>
-            <w:tcW w:type="dxa" w:w="2074"/>
-            <w:vAlign w:val="top"/>
-          </w:tcPr>
-          <w:p>
-            <w:pPr>
-              <w:pStyle w:val="PO151"/>
-              <w:jc w:val="center"/>
-              <w:ind w:left="0" w:firstLine="0"/>
-              <w:rPr>
-                <w:sz w:val="22"/>
-                <w:szCs w:val="22"/>
-                <w:shd w:val="clear" w:color="auto" w:fill="auto"/>
-              </w:rPr>
-            </w:pPr>
-            <w:r>
-              <w:rPr>
-                <w:sz w:val="22"/>
-                <w:szCs w:val="22"/>
-                <w:shd w:val="clear" w:color="auto" w:fill="auto"/>
-                <w:rFonts w:hint="eastAsia"/>
-              </w:rPr>
-              <w:t>F</w:t>
-            </w:r>
-            <w:r>
-              <w:rPr>
-                <w:sz w:val="22"/>
-                <w:szCs w:val="22"/>
-                <w:shd w:val="clear" w:color="auto" w:fill="auto"/>
-              </w:rPr>
-              <w:t>ront-</w:t>
-            </w:r>
-            <w:r>
-              <w:rPr>
-                <w:sz w:val="22"/>
-                <w:szCs w:val="22"/>
-                <w:shd w:val="clear" w:color="auto" w:fill="auto"/>
-                <w:rFonts w:hint="eastAsia"/>
-              </w:rPr>
-              <w:t>e</w:t>
-            </w:r>
-            <w:r>
-              <w:rPr>
-                <w:sz w:val="22"/>
-                <w:szCs w:val="22"/>
-                <w:shd w:val="clear" w:color="auto" w:fill="auto"/>
-              </w:rPr>
-              <w:t>nd</w:t>
-            </w:r>
-          </w:p>
-        </w:tc>
-        <w:tc>
-          <w:tcPr>
-            <w:tcW w:type="dxa" w:w="2074"/>
-            <w:vAlign w:val="top"/>
-          </w:tcPr>
-          <w:p>
-            <w:pPr>
-              <w:pStyle w:val="PO151"/>
-              <w:jc w:val="center"/>
-              <w:ind w:left="0" w:firstLine="0"/>
-              <w:rPr>
-                <w:sz w:val="22"/>
-                <w:szCs w:val="22"/>
-                <w:shd w:val="clear" w:color="auto" w:fill="auto"/>
-              </w:rPr>
-            </w:pPr>
-            <w:r>
-              <w:rPr>
-                <w:sz w:val="22"/>
-                <w:szCs w:val="22"/>
-                <w:shd w:val="clear" w:color="auto" w:fill="auto"/>
-                <w:rFonts w:hint="eastAsia"/>
-              </w:rPr>
-              <w:t>D</w:t>
-            </w:r>
-            <w:r>
-              <w:rPr>
-                <w:sz w:val="22"/>
-                <w:szCs w:val="22"/>
-                <w:shd w:val="clear" w:color="auto" w:fill="auto"/>
-              </w:rPr>
-              <w:t>B</w:t>
-            </w:r>
-          </w:p>
-        </w:tc>
-        <w:tc>
-          <w:tcPr>
-            <w:tcW w:type="dxa" w:w="2075"/>
-            <w:vAlign w:val="top"/>
-          </w:tcPr>
-          <w:p>
-            <w:pPr>
-              <w:pStyle w:val="PO151"/>
-              <w:jc w:val="center"/>
-              <w:ind w:left="0" w:firstLine="0"/>
-              <w:rPr>
-                <w:sz w:val="22"/>
-                <w:szCs w:val="22"/>
-                <w:shd w:val="clear" w:color="auto" w:fill="auto"/>
-              </w:rPr>
-            </w:pPr>
-            <w:r>
-              <w:rPr>
-                <w:sz w:val="22"/>
-                <w:szCs w:val="22"/>
-                <w:shd w:val="clear" w:color="auto" w:fill="auto"/>
-                <w:rFonts w:hint="eastAsia"/>
-              </w:rPr>
-              <w:t>s</w:t>
-            </w:r>
-            <w:r>
-              <w:rPr>
-                <w:sz w:val="22"/>
-                <w:szCs w:val="22"/>
-                <w:shd w:val="clear" w:color="auto" w:fill="auto"/>
-              </w:rPr>
-              <w:t>erver</w:t>
-            </w:r>
-          </w:p>
-        </w:tc>
-      </w:tr>
-      <w:tr>
-        <w:trPr/>
-        <w:tc>
-          <w:tcPr>
-            <w:tcW w:type="dxa" w:w="2074"/>
-            <w:vAlign w:val="top"/>
-          </w:tcPr>
-          <w:p>
-            <w:pPr>
-              <w:pStyle w:val="PO151"/>
-              <w:jc w:val="center"/>
-              <w:ind w:left="0" w:firstLine="0"/>
-              <w:rPr>
-                <w:sz w:val="22"/>
-                <w:szCs w:val="22"/>
-                <w:shd w:val="clear" w:color="auto" w:fill="auto"/>
-              </w:rPr>
-            </w:pPr>
-            <w:r>
-              <w:rPr>
-                <w:sz w:val="22"/>
-                <w:szCs w:val="22"/>
-                <w:shd w:val="clear" w:color="auto" w:fill="auto"/>
-                <w:rFonts w:hint="eastAsia"/>
-              </w:rPr>
-              <w:t>1</w:t>
-            </w:r>
-            <w:r>
-              <w:rPr>
-                <w:sz w:val="22"/>
-                <w:szCs w:val="22"/>
-                <w:shd w:val="clear" w:color="auto" w:fill="auto"/>
-              </w:rPr>
-              <w:t>0/17~10/27</w:t>
-            </w:r>
-          </w:p>
-        </w:tc>
-        <w:tc>
-          <w:tcPr>
-            <w:tcW w:type="dxa" w:w="2074"/>
-            <w:vAlign w:val="top"/>
-          </w:tcPr>
-          <w:p>
-            <w:pPr>
-              <w:pStyle w:val="PO151"/>
-              <w:jc w:val="center"/>
-              <w:ind w:left="0" w:firstLine="0"/>
-              <w:rPr>
-                <w:sz w:val="22"/>
-                <w:szCs w:val="22"/>
-                <w:shd w:val="clear" w:color="auto" w:fill="auto"/>
-              </w:rPr>
-            </w:pPr>
-            <w:r>
-              <w:rPr>
-                <w:sz w:val="22"/>
-                <w:szCs w:val="22"/>
-                <w:shd w:val="clear" w:color="auto" w:fill="auto"/>
-                <w:rFonts w:hint="eastAsia"/>
-              </w:rPr>
-              <w:t>1</w:t>
-            </w:r>
-            <w:r>
-              <w:rPr>
-                <w:sz w:val="22"/>
-                <w:szCs w:val="22"/>
-                <w:shd w:val="clear" w:color="auto" w:fill="auto"/>
-              </w:rPr>
-              <w:t>2/20~02/28</w:t>
-            </w:r>
-          </w:p>
-        </w:tc>
-        <w:tc>
-          <w:tcPr>
-            <w:tcW w:type="dxa" w:w="2074"/>
-            <w:vAlign w:val="top"/>
-          </w:tcPr>
-          <w:p>
-            <w:pPr>
-              <w:pStyle w:val="PO151"/>
-              <w:jc w:val="center"/>
-              <w:ind w:left="0" w:firstLine="0"/>
-              <w:rPr>
-                <w:sz w:val="22"/>
-                <w:szCs w:val="22"/>
-                <w:shd w:val="clear" w:color="auto" w:fill="auto"/>
-              </w:rPr>
-            </w:pPr>
-            <w:r>
-              <w:rPr>
-                <w:sz w:val="22"/>
-                <w:szCs w:val="22"/>
-                <w:shd w:val="clear" w:color="auto" w:fill="auto"/>
-                <w:rFonts w:hint="eastAsia"/>
-              </w:rPr>
-              <w:t>0</w:t>
-            </w:r>
-            <w:r>
-              <w:rPr>
-                <w:sz w:val="22"/>
-                <w:szCs w:val="22"/>
-                <w:shd w:val="clear" w:color="auto" w:fill="auto"/>
-              </w:rPr>
-              <w:t>3/01~05/01</w:t>
-            </w:r>
-          </w:p>
-        </w:tc>
-        <w:tc>
-          <w:tcPr>
-            <w:tcW w:type="dxa" w:w="2075"/>
-            <w:vAlign w:val="top"/>
-          </w:tcPr>
-          <w:p>
-            <w:pPr>
-              <w:pStyle w:val="PO151"/>
-              <w:jc w:val="center"/>
-              <w:ind w:left="0" w:firstLine="0"/>
-              <w:rPr>
-                <w:sz w:val="22"/>
-                <w:szCs w:val="22"/>
-                <w:shd w:val="clear" w:color="auto" w:fill="auto"/>
-              </w:rPr>
-            </w:pPr>
-            <w:r>
-              <w:rPr>
-                <w:sz w:val="22"/>
-                <w:szCs w:val="22"/>
-                <w:shd w:val="clear" w:color="auto" w:fill="auto"/>
-                <w:rFonts w:hint="eastAsia"/>
-              </w:rPr>
-              <w:t>0</w:t>
-            </w:r>
-            <w:r>
-              <w:rPr>
-                <w:sz w:val="22"/>
-                <w:szCs w:val="22"/>
-                <w:shd w:val="clear" w:color="auto" w:fill="auto"/>
-              </w:rPr>
-              <w:t>5/02~06/01</w:t>
-            </w:r>
-          </w:p>
-        </w:tc>
-      </w:tr>
-    </w:tbl>
     <w:p>
       <w:pPr>
         <w:pStyle w:val="PO151"/>
@@ -40174,7 +40174,7 @@
               <a:graphicData uri="http://schemas.openxmlformats.org/drawingml/2006/picture">
                 <pic:pic xmlns:pic="http://schemas.openxmlformats.org/drawingml/2006/picture">
                   <pic:nvPicPr>
-                    <pic:cNvPr id="13" name="Picture 13" descr="C:/Users/black/AppData/Roaming/PolarisOffice/ETemp/12944_18933976/fImage2079305546334.png"/>
+                    <pic:cNvPr id="13" name="Picture 13" descr="C:/Users/black/AppData/Roaming/PolarisOffice/ETemp/12552_17289688/fImage2079305546334.png"/>
                     <pic:cNvPicPr>
                       <a:picLocks noChangeAspect="1" noChangeArrowheads="1"/>
                     </pic:cNvPicPr>
@@ -40328,7 +40328,7 @@
         <w:shd w:val="clear" w:color="auto" w:fill="auto"/>
         <w:rFonts w:cs="Arial"/>
       </w:rPr>
-      <w:t>9</w:t>
+      <w:t>26</w:t>
     </w:r>
     <w:r>
       <w:rPr>
@@ -40472,7 +40472,7 @@
   <w:abstractNum w:abstractNumId="0">
     <w:multiLevelType w:val="multilevel"/>
     <w:nsid w:val="2F000000"/>
-    <w:tmpl w:val="1F000014"/>
+    <w:tmpl w:val="1F002411"/>
     <w:lvl w:ilvl="0">
       <w:lvlJc w:val="left"/>
       <w:numFmt w:val="decimal"/>
@@ -40567,7 +40567,7 @@
   <w:abstractNum w:abstractNumId="1">
     <w:multiLevelType w:val="hybridMultilevel"/>
     <w:nsid w:val="2F000001"/>
-    <w:tmpl w:val="1F002411"/>
+    <w:tmpl w:val="1F000C5F"/>
     <w:lvl w:ilvl="0">
       <w:lvlJc w:val="left"/>
       <w:numFmt w:val="bullet"/>
@@ -40752,7 +40752,7 @@
   <w:abstractNum w:abstractNumId="2">
     <w:multiLevelType w:val="hybridMultilevel"/>
     <w:nsid w:val="2F000002"/>
-    <w:tmpl w:val="1F000C5F"/>
+    <w:tmpl w:val="1F0033C2"/>
     <w:lvl w:ilvl="0">
       <w:lvlJc w:val="left"/>
       <w:numFmt w:val="bullet"/>
@@ -40937,7 +40937,7 @@
   <w:abstractNum w:abstractNumId="3">
     <w:multiLevelType w:val="hybridMultilevel"/>
     <w:nsid w:val="2F000003"/>
-    <w:tmpl w:val="1F0033C2"/>
+    <w:tmpl w:val="1F002570"/>
     <w:lvl w:ilvl="0">
       <w:lvlJc w:val="left"/>
       <w:numFmt w:val="bullet"/>
@@ -41104,7 +41104,7 @@
   <w:abstractNum w:abstractNumId="4">
     <w:multiLevelType w:val="hybridMultilevel"/>
     <w:nsid w:val="2F000004"/>
-    <w:tmpl w:val="1F002570"/>
+    <w:tmpl w:val="1F001EB6"/>
     <w:lvl w:ilvl="0">
       <w:lvlJc w:val="left"/>
       <w:numFmt w:val="decimal"/>
@@ -41236,7 +41236,7 @@
   <w:abstractNum w:abstractNumId="5">
     <w:multiLevelType w:val="hybridMultilevel"/>
     <w:nsid w:val="2F000005"/>
-    <w:tmpl w:val="1F001EB6"/>
+    <w:tmpl w:val="1F00166B"/>
     <w:lvl w:ilvl="0">
       <w:lvlJc w:val="left"/>
       <w:numFmt w:val="bullet"/>
@@ -41421,7 +41421,7 @@
   <w:abstractNum w:abstractNumId="6">
     <w:multiLevelType w:val="hybridMultilevel"/>
     <w:nsid w:val="2F000006"/>
-    <w:tmpl w:val="1F00166B"/>
+    <w:tmpl w:val="1F003957"/>
     <w:lvl w:ilvl="0">
       <w:lvlJc w:val="left"/>
       <w:numFmt w:val="bullet"/>
@@ -41561,7 +41561,7 @@
   <w:abstractNum w:abstractNumId="7">
     <w:multiLevelType w:val="hybridMultilevel"/>
     <w:nsid w:val="2F000007"/>
-    <w:tmpl w:val="1F003957"/>
+    <w:tmpl w:val="1F0034A9"/>
     <w:lvl w:ilvl="0">
       <w:lvlJc w:val="left"/>
       <w:numFmt w:val="bullet"/>
@@ -41701,7 +41701,7 @@
   <w:abstractNum w:abstractNumId="8">
     <w:multiLevelType w:val="hybridMultilevel"/>
     <w:nsid w:val="2F000008"/>
-    <w:tmpl w:val="1F0034A9"/>
+    <w:tmpl w:val="1F002FC8"/>
     <w:lvl w:ilvl="0">
       <w:lvlJc w:val="left"/>
       <w:numFmt w:val="decimal"/>
@@ -41833,7 +41833,7 @@
   <w:abstractNum w:abstractNumId="9">
     <w:multiLevelType w:val="hybridMultilevel"/>
     <w:nsid w:val="2F000009"/>
-    <w:tmpl w:val="1F002FC8"/>
+    <w:tmpl w:val="1F000B24"/>
     <w:lvl w:ilvl="0">
       <w:lvlJc w:val="left"/>
       <w:numFmt w:val="bullet"/>
@@ -42000,7 +42000,7 @@
   <w:abstractNum w:abstractNumId="10">
     <w:multiLevelType w:val="hybridMultilevel"/>
     <w:nsid w:val="2F00000A"/>
-    <w:tmpl w:val="1F000B24"/>
+    <w:tmpl w:val="1F0036F8"/>
     <w:lvl w:ilvl="0">
       <w:lvlJc w:val="left"/>
       <w:numFmt w:val="bullet"/>
@@ -42167,7 +42167,7 @@
   <w:abstractNum w:abstractNumId="11">
     <w:multiLevelType w:val="hybridMultilevel"/>
     <w:nsid w:val="2F00000B"/>
-    <w:tmpl w:val="1F0036F8"/>
+    <w:tmpl w:val="1F002D78"/>
     <w:lvl w:ilvl="0">
       <w:lvlJc w:val="left"/>
       <w:numFmt w:val="decimal"/>
@@ -42300,7 +42300,7 @@
   <w:abstractNum w:abstractNumId="12">
     <w:multiLevelType w:val="hybridMultilevel"/>
     <w:nsid w:val="2F00000C"/>
-    <w:tmpl w:val="1F002D78"/>
+    <w:tmpl w:val="1F0020DD"/>
     <w:lvl w:ilvl="0">
       <w:lvlJc w:val="left"/>
       <w:numFmt w:val="bullet"/>
@@ -42440,7 +42440,7 @@
   <w:abstractNum w:abstractNumId="13">
     <w:multiLevelType w:val="hybridMultilevel"/>
     <w:nsid w:val="2F00000D"/>
-    <w:tmpl w:val="1F0020DD"/>
+    <w:tmpl w:val="1F001374"/>
     <w:lvl w:ilvl="0">
       <w:lvlJc w:val="left"/>
       <w:numFmt w:val="bullet"/>
@@ -42580,7 +42580,7 @@
   <w:abstractNum w:abstractNumId="14">
     <w:multiLevelType w:val="hybridMultilevel"/>
     <w:nsid w:val="2F00000E"/>
-    <w:tmpl w:val="1F001374"/>
+    <w:tmpl w:val="1F0000F5"/>
     <w:lvl w:ilvl="0">
       <w:lvlJc w:val="left"/>
       <w:numFmt w:val="bullet"/>
@@ -42747,7 +42747,7 @@
   <w:abstractNum w:abstractNumId="15">
     <w:multiLevelType w:val="hybridMultilevel"/>
     <w:nsid w:val="2F00000F"/>
-    <w:tmpl w:val="1F0000F5"/>
+    <w:tmpl w:val="1F0005D9"/>
     <w:lvl w:ilvl="0">
       <w:lvlJc w:val="left"/>
       <w:numFmt w:val="bullet"/>
@@ -42887,7 +42887,7 @@
   <w:abstractNum w:abstractNumId="16">
     <w:multiLevelType w:val="hybridMultilevel"/>
     <w:nsid w:val="2F000010"/>
-    <w:tmpl w:val="1F0005D9"/>
+    <w:tmpl w:val="1F001753"/>
     <w:lvl w:ilvl="0">
       <w:lvlJc w:val="left"/>
       <w:numFmt w:val="bullet"/>
@@ -43054,7 +43054,7 @@
   <w:abstractNum w:abstractNumId="17">
     <w:multiLevelType w:val="hybridMultilevel"/>
     <w:nsid w:val="2F000011"/>
-    <w:tmpl w:val="1F001753"/>
+    <w:tmpl w:val="1F00096D"/>
     <w:lvl w:ilvl="0">
       <w:lvlJc w:val="left"/>
       <w:numFmt w:val="bullet"/>
@@ -43194,7 +43194,7 @@
   <w:abstractNum w:abstractNumId="18">
     <w:multiLevelType w:val="hybridMultilevel"/>
     <w:nsid w:val="2F000012"/>
-    <w:tmpl w:val="1F00096D"/>
+    <w:tmpl w:val="1F000A9E"/>
     <w:lvl w:ilvl="0">
       <w:lvlJc w:val="left"/>
       <w:numFmt w:val="bullet"/>
@@ -43361,7 +43361,7 @@
   <w:abstractNum w:abstractNumId="19">
     <w:multiLevelType w:val="hybridMultilevel"/>
     <w:nsid w:val="2F000013"/>
-    <w:tmpl w:val="1F000A9E"/>
+    <w:tmpl w:val="1F003F43"/>
     <w:lvl w:ilvl="0">
       <w:lvlJc w:val="left"/>
       <w:numFmt w:val="bullet"/>
@@ -43501,7 +43501,7 @@
   <w:abstractNum w:abstractNumId="20">
     <w:multiLevelType w:val="hybridMultilevel"/>
     <w:nsid w:val="2F000014"/>
-    <w:tmpl w:val="1F003F43"/>
+    <w:tmpl w:val="1F001C86"/>
     <w:lvl w:ilvl="0">
       <w:lvlJc w:val="left"/>
       <w:numFmt w:val="bullet"/>
@@ -43668,7 +43668,7 @@
   <w:abstractNum w:abstractNumId="21">
     <w:multiLevelType w:val="hybridMultilevel"/>
     <w:nsid w:val="2F000015"/>
-    <w:tmpl w:val="1F001C86"/>
+    <w:tmpl w:val="1F00079F"/>
     <w:lvl w:ilvl="0">
       <w:lvlJc w:val="left"/>
       <w:numFmt w:val="bullet"/>
@@ -43835,7 +43835,7 @@
   <w:abstractNum w:abstractNumId="22">
     <w:multiLevelType w:val="hybridMultilevel"/>
     <w:nsid w:val="2F000016"/>
-    <w:tmpl w:val="1F00079F"/>
+    <w:tmpl w:val="1F00004C"/>
     <w:lvl w:ilvl="0">
       <w:lvlJc w:val="left"/>
       <w:numFmt w:val="bullet"/>
@@ -44002,7 +44002,7 @@
   <w:abstractNum w:abstractNumId="23">
     <w:multiLevelType w:val="hybridMultilevel"/>
     <w:nsid w:val="2F000017"/>
-    <w:tmpl w:val="1F00004C"/>
+    <w:tmpl w:val="1F000092"/>
     <w:lvl w:ilvl="0">
       <w:lvlJc w:val="left"/>
       <w:numFmt w:val="bullet"/>
@@ -44169,7 +44169,7 @@
   <w:abstractNum w:abstractNumId="24">
     <w:multiLevelType w:val="hybridMultilevel"/>
     <w:nsid w:val="2F000018"/>
-    <w:tmpl w:val="1F000092"/>
+    <w:tmpl w:val="1F00182F"/>
     <w:lvl w:ilvl="0">
       <w:lvlJc w:val="left"/>
       <w:numFmt w:val="bullet"/>
@@ -44336,7 +44336,7 @@
   <w:abstractNum w:abstractNumId="25">
     <w:multiLevelType w:val="hybridMultilevel"/>
     <w:nsid w:val="2F000019"/>
-    <w:tmpl w:val="1F00182F"/>
+    <w:tmpl w:val="1F002206"/>
     <w:lvl w:ilvl="0">
       <w:lvlJc w:val="left"/>
       <w:numFmt w:val="bullet"/>
@@ -44503,7 +44503,7 @@
   <w:abstractNum w:abstractNumId="26">
     <w:multiLevelType w:val="hybridMultilevel"/>
     <w:nsid w:val="2F00001A"/>
-    <w:tmpl w:val="1F002206"/>
+    <w:tmpl w:val="1F00248E"/>
     <w:lvl w:ilvl="0">
       <w:lvlJc w:val="left"/>
       <w:numFmt w:val="bullet"/>
@@ -44670,7 +44670,7 @@
   <w:abstractNum w:abstractNumId="27">
     <w:multiLevelType w:val="hybridMultilevel"/>
     <w:nsid w:val="2F00001B"/>
-    <w:tmpl w:val="1F00248E"/>
+    <w:tmpl w:val="1F002683"/>
     <w:lvl w:ilvl="0">
       <w:lvlJc w:val="left"/>
       <w:numFmt w:val="bullet"/>
@@ -44837,7 +44837,7 @@
   <w:abstractNum w:abstractNumId="28">
     <w:multiLevelType w:val="hybridMultilevel"/>
     <w:nsid w:val="2F00001C"/>
-    <w:tmpl w:val="1F002683"/>
+    <w:tmpl w:val="1F0026DB"/>
     <w:lvl w:ilvl="0">
       <w:lvlJc w:val="left"/>
       <w:numFmt w:val="bullet"/>
@@ -45004,7 +45004,7 @@
   <w:abstractNum w:abstractNumId="29">
     <w:multiLevelType w:val="hybridMultilevel"/>
     <w:nsid w:val="2F00001D"/>
-    <w:tmpl w:val="1F0026DB"/>
+    <w:tmpl w:val="1F000AA3"/>
     <w:lvl w:ilvl="0">
       <w:lvlJc w:val="left"/>
       <w:numFmt w:val="bullet"/>

</xml_diff>